<commit_message>
Fix typos, include more sample output
</commit_message>
<xml_diff>
--- a/resume_writer/data/plain_summary_resume.docx
+++ b/resume_writer/data/plain_summary_resume.docx
@@ -213,7 +213,7 @@
         <w:rPr>
           <w:i/>
         </w:rPr>
-        <w:t xml:space="preserve"> (Another Company)</w:t>
+        <w:t xml:space="preserve"> (Another Company, Inc.)</w:t>
       </w:r>
     </w:p>
     <w:p>
@@ -227,7 +227,7 @@
         <w:rPr>
           <w:i/>
         </w:rPr>
-        <w:t xml:space="preserve"> (A Company)</w:t>
+        <w:t xml:space="preserve"> (A Company, LLC)</w:t>
       </w:r>
     </w:p>
     <w:p/>

</xml_diff>